<commit_message>
Add Recording; Exercises 8-16
</commit_message>
<xml_diff>
--- a/2020/exercises/Exercises 8-16.docx
+++ b/2020/exercises/Exercises 8-16.docx
@@ -1011,7 +1011,28 @@
           <w:rFonts w:ascii="Open Sans" w:hAnsi="Open Sans" w:cs="Open Sans"/>
           <w:lang w:val="en-US"/>
         </w:rPr>
-        <w:t xml:space="preserve">Stem and Lemmatize the following words. Use the </w:t>
+        <w:t>s</w:t>
+      </w:r>
+      <w:r>
+        <w:rPr>
+          <w:rFonts w:ascii="Open Sans" w:hAnsi="Open Sans" w:cs="Open Sans"/>
+          <w:lang w:val="en-US"/>
+        </w:rPr>
+        <w:t xml:space="preserve">tem and </w:t>
+      </w:r>
+      <w:r>
+        <w:rPr>
+          <w:rFonts w:ascii="Open Sans" w:hAnsi="Open Sans" w:cs="Open Sans"/>
+          <w:lang w:val="en-US"/>
+        </w:rPr>
+        <w:t>l</w:t>
+      </w:r>
+      <w:r>
+        <w:rPr>
+          <w:rFonts w:ascii="Open Sans" w:hAnsi="Open Sans" w:cs="Open Sans"/>
+          <w:lang w:val="en-US"/>
+        </w:rPr>
+        <w:t xml:space="preserve">emmatize the following words. Use the </w:t>
       </w:r>
       <w:r>
         <w:rPr>
@@ -1040,6 +1061,13 @@
           <w:lang w:val="en-US"/>
         </w:rPr>
         <w:t xml:space="preserve">, and </w:t>
+      </w:r>
+      <w:r>
+        <w:rPr>
+          <w:rFonts w:ascii="Open Sans" w:hAnsi="Open Sans" w:cs="Open Sans"/>
+          <w:lang w:val="en-US"/>
+        </w:rPr>
+        <w:t xml:space="preserve">the </w:t>
       </w:r>
       <w:r>
         <w:rPr>
@@ -1293,23 +1321,7 @@
           <w:rFonts w:ascii="Open Sans" w:hAnsi="Open Sans" w:cs="Open Sans"/>
           <w:lang w:val="en-US"/>
         </w:rPr>
-        <w:t xml:space="preserve">For example, the function should </w:t>
-      </w:r>
-      <w:proofErr w:type="spellStart"/>
-      <w:r>
-        <w:rPr>
-          <w:rFonts w:ascii="Open Sans" w:hAnsi="Open Sans" w:cs="Open Sans"/>
-          <w:lang w:val="en-US"/>
-        </w:rPr>
-        <w:t>should</w:t>
-      </w:r>
-      <w:proofErr w:type="spellEnd"/>
-      <w:r>
-        <w:rPr>
-          <w:rFonts w:ascii="Open Sans" w:hAnsi="Open Sans" w:cs="Open Sans"/>
-          <w:lang w:val="en-US"/>
-        </w:rPr>
-        <w:t xml:space="preserve"> be able to produce the following output for the file </w:t>
+        <w:t xml:space="preserve">For example, the function should be able to produce the following output for the file </w:t>
       </w:r>
       <w:r>
         <w:rPr>
@@ -1412,7 +1424,21 @@
           <w:rFonts w:ascii="Open Sans" w:hAnsi="Open Sans" w:cs="Open Sans"/>
           <w:lang w:val="en-US"/>
         </w:rPr>
-        <w:t xml:space="preserve">Write a function that scrapes the text from a given website. </w:t>
+        <w:t>Write a function that scrapes the text from a given website</w:t>
+      </w:r>
+      <w:r>
+        <w:rPr>
+          <w:rFonts w:ascii="Open Sans" w:hAnsi="Open Sans" w:cs="Open Sans"/>
+          <w:lang w:val="en-US"/>
+        </w:rPr>
+        <w:t xml:space="preserve"> (e.g., Wikipedia)</w:t>
+      </w:r>
+      <w:r>
+        <w:rPr>
+          <w:rFonts w:ascii="Open Sans" w:hAnsi="Open Sans" w:cs="Open Sans"/>
+          <w:lang w:val="en-US"/>
+        </w:rPr>
+        <w:t xml:space="preserve">. </w:t>
       </w:r>
       <w:r>
         <w:rPr>
@@ -1636,7 +1662,25 @@
           <w:iCs/>
           <w:lang w:val="en-US"/>
         </w:rPr>
-        <w:t>Hint: To download the COCA sampler, run the following command in a Google Colab cell:</w:t>
+        <w:t xml:space="preserve">Hint: To download the COCA </w:t>
+      </w:r>
+      <w:r>
+        <w:rPr>
+          <w:rFonts w:ascii="Open Sans" w:hAnsi="Open Sans" w:cs="Open Sans"/>
+          <w:i/>
+          <w:iCs/>
+          <w:lang w:val="en-US"/>
+        </w:rPr>
+        <w:t>S</w:t>
+      </w:r>
+      <w:r>
+        <w:rPr>
+          <w:rFonts w:ascii="Open Sans" w:hAnsi="Open Sans" w:cs="Open Sans"/>
+          <w:i/>
+          <w:iCs/>
+          <w:lang w:val="en-US"/>
+        </w:rPr>
+        <w:t>ampler, run the following command in a Google Colab cell:</w:t>
       </w:r>
     </w:p>
     <w:p>
@@ -1651,6 +1695,7 @@
           <w:lang w:val="en-US"/>
         </w:rPr>
       </w:pPr>
+      <w:proofErr w:type="gramStart"/>
       <w:r>
         <w:rPr>
           <w:rFonts w:ascii="Consolas" w:hAnsi="Consolas" w:cs="Open Sans"/>
@@ -1658,7 +1703,17 @@
           <w:szCs w:val="20"/>
           <w:lang w:val="en-US"/>
         </w:rPr>
-        <w:t xml:space="preserve">!cd python-programming-for-linguists/2020/data &amp;&amp; </w:t>
+        <w:t>!cd</w:t>
+      </w:r>
+      <w:proofErr w:type="gramEnd"/>
+      <w:r>
+        <w:rPr>
+          <w:rFonts w:ascii="Consolas" w:hAnsi="Consolas" w:cs="Open Sans"/>
+          <w:sz w:val="20"/>
+          <w:szCs w:val="20"/>
+          <w:lang w:val="en-US"/>
+        </w:rPr>
+        <w:t xml:space="preserve"> python-programming-for-linguists/2020/data &amp;&amp; </w:t>
       </w:r>
       <w:proofErr w:type="spellStart"/>
       <w:r>

</xml_diff>